<commit_message>
Add lombok to project
</commit_message>
<xml_diff>
--- a/README.docx
+++ b/README.docx
@@ -130,7 +130,25 @@
           <w:sz w:val="32"/>
           <w:szCs w:val="32"/>
         </w:rPr>
-        <w:t xml:space="preserve"> (Client)</w:t>
+        <w:t xml:space="preserve"> (</w:t>
+      </w:r>
+      <w:proofErr w:type="spellStart"/>
+      <w:r>
+        <w:rPr>
+          <w:color w:val="222A35" w:themeColor="text2" w:themeShade="80"/>
+          <w:sz w:val="32"/>
+          <w:szCs w:val="32"/>
+        </w:rPr>
+        <w:t>Client</w:t>
+      </w:r>
+      <w:proofErr w:type="spellEnd"/>
+      <w:r>
+        <w:rPr>
+          <w:color w:val="222A35" w:themeColor="text2" w:themeShade="80"/>
+          <w:sz w:val="32"/>
+          <w:szCs w:val="32"/>
+        </w:rPr>
+        <w:t>)</w:t>
       </w:r>
     </w:p>
     <w:p>
@@ -207,7 +225,25 @@
           <w:sz w:val="32"/>
           <w:szCs w:val="32"/>
         </w:rPr>
-        <w:t>Desenvolvimento de Artes e templates.</w:t>
+        <w:t xml:space="preserve">Desenvolvimento de Artes e </w:t>
+      </w:r>
+      <w:proofErr w:type="spellStart"/>
+      <w:r>
+        <w:rPr>
+          <w:color w:val="222A35" w:themeColor="text2" w:themeShade="80"/>
+          <w:sz w:val="32"/>
+          <w:szCs w:val="32"/>
+        </w:rPr>
+        <w:t>templates</w:t>
+      </w:r>
+      <w:proofErr w:type="spellEnd"/>
+      <w:r>
+        <w:rPr>
+          <w:color w:val="222A35" w:themeColor="text2" w:themeShade="80"/>
+          <w:sz w:val="32"/>
+          <w:szCs w:val="32"/>
+        </w:rPr>
+        <w:t>.</w:t>
       </w:r>
     </w:p>
     <w:p>
@@ -229,7 +265,16 @@
           <w:sz w:val="32"/>
           <w:szCs w:val="32"/>
         </w:rPr>
-        <w:t>Códigos para API, Website e Aplicação</w:t>
+        <w:t xml:space="preserve">Códigos para API, Website e </w:t>
+      </w:r>
+      <w:proofErr w:type="spellStart"/>
+      <w:r>
+        <w:rPr>
+          <w:color w:val="222A35" w:themeColor="text2" w:themeShade="80"/>
+          <w:sz w:val="32"/>
+          <w:szCs w:val="32"/>
+        </w:rPr>
+        <w:t>Aplicação</w:t>
       </w:r>
       <w:r>
         <w:rPr>
@@ -239,6 +284,7 @@
         </w:rPr>
         <w:t>s</w:t>
       </w:r>
+      <w:proofErr w:type="spellEnd"/>
       <w:r>
         <w:rPr>
           <w:color w:val="222A35" w:themeColor="text2" w:themeShade="80"/>
@@ -448,6 +494,7 @@
           <w:szCs w:val="32"/>
         </w:rPr>
       </w:pPr>
+      <w:proofErr w:type="spellStart"/>
       <w:r>
         <w:rPr>
           <w:color w:val="222A35" w:themeColor="text2" w:themeShade="80"/>
@@ -456,6 +503,7 @@
         </w:rPr>
         <w:t>Pix</w:t>
       </w:r>
+      <w:proofErr w:type="spellEnd"/>
     </w:p>
     <w:p>
       <w:pPr>
@@ -520,8 +568,18 @@
           <w:sz w:val="32"/>
           <w:szCs w:val="32"/>
         </w:rPr>
-        <w:t>Hospedagem de API no Heroku</w:t>
-      </w:r>
+        <w:t xml:space="preserve">Hospedagem de API no </w:t>
+      </w:r>
+      <w:proofErr w:type="spellStart"/>
+      <w:r>
+        <w:rPr>
+          <w:color w:val="222A35" w:themeColor="text2" w:themeShade="80"/>
+          <w:sz w:val="32"/>
+          <w:szCs w:val="32"/>
+        </w:rPr>
+        <w:t>Heroku</w:t>
+      </w:r>
+      <w:proofErr w:type="spellEnd"/>
     </w:p>
     <w:p>
       <w:pPr>
@@ -544,6 +602,7 @@
         </w:rPr>
         <w:t xml:space="preserve">Hospedagem de Website no </w:t>
       </w:r>
+      <w:proofErr w:type="spellStart"/>
       <w:r>
         <w:rPr>
           <w:color w:val="222A35" w:themeColor="text2" w:themeShade="80"/>
@@ -552,6 +611,7 @@
         </w:rPr>
         <w:t>Netlify</w:t>
       </w:r>
+      <w:proofErr w:type="spellEnd"/>
     </w:p>
     <w:p>
       <w:pPr>
@@ -580,16 +640,44 @@
           <w:sz w:val="32"/>
           <w:szCs w:val="32"/>
         </w:rPr>
-        <w:t xml:space="preserve"> (Postgres)</w:t>
-      </w:r>
-      <w:r>
-        <w:rPr>
-          <w:color w:val="222A35" w:themeColor="text2" w:themeShade="80"/>
-          <w:sz w:val="32"/>
-          <w:szCs w:val="32"/>
-        </w:rPr>
-        <w:t xml:space="preserve"> junto ao Heroku</w:t>
-      </w:r>
+        <w:t xml:space="preserve"> (</w:t>
+      </w:r>
+      <w:proofErr w:type="spellStart"/>
+      <w:r>
+        <w:rPr>
+          <w:color w:val="222A35" w:themeColor="text2" w:themeShade="80"/>
+          <w:sz w:val="32"/>
+          <w:szCs w:val="32"/>
+        </w:rPr>
+        <w:t>Postgres</w:t>
+      </w:r>
+      <w:proofErr w:type="spellEnd"/>
+      <w:r>
+        <w:rPr>
+          <w:color w:val="222A35" w:themeColor="text2" w:themeShade="80"/>
+          <w:sz w:val="32"/>
+          <w:szCs w:val="32"/>
+        </w:rPr>
+        <w:t>)</w:t>
+      </w:r>
+      <w:r>
+        <w:rPr>
+          <w:color w:val="222A35" w:themeColor="text2" w:themeShade="80"/>
+          <w:sz w:val="32"/>
+          <w:szCs w:val="32"/>
+        </w:rPr>
+        <w:t xml:space="preserve"> junto ao </w:t>
+      </w:r>
+      <w:proofErr w:type="spellStart"/>
+      <w:r>
+        <w:rPr>
+          <w:color w:val="222A35" w:themeColor="text2" w:themeShade="80"/>
+          <w:sz w:val="32"/>
+          <w:szCs w:val="32"/>
+        </w:rPr>
+        <w:t>Heroku</w:t>
+      </w:r>
+      <w:proofErr w:type="spellEnd"/>
     </w:p>
     <w:p>
       <w:pPr>
@@ -721,7 +809,25 @@
           <w:szCs w:val="28"/>
         </w:rPr>
         <w:tab/>
-        <w:t xml:space="preserve">Hospedagem Heroku: </w:t>
+        <w:t xml:space="preserve">Hospedagem </w:t>
+      </w:r>
+      <w:proofErr w:type="spellStart"/>
+      <w:r>
+        <w:rPr>
+          <w:color w:val="222A35" w:themeColor="text2" w:themeShade="80"/>
+          <w:sz w:val="28"/>
+          <w:szCs w:val="28"/>
+        </w:rPr>
+        <w:t>Heroku</w:t>
+      </w:r>
+      <w:proofErr w:type="spellEnd"/>
+      <w:r>
+        <w:rPr>
+          <w:color w:val="222A35" w:themeColor="text2" w:themeShade="80"/>
+          <w:sz w:val="28"/>
+          <w:szCs w:val="28"/>
+        </w:rPr>
+        <w:t xml:space="preserve">: </w:t>
       </w:r>
       <w:r>
         <w:rPr>
@@ -756,7 +862,25 @@
           <w:szCs w:val="28"/>
         </w:rPr>
         <w:tab/>
-        <w:t xml:space="preserve">Hospedagem Netlify: </w:t>
+        <w:t xml:space="preserve">Hospedagem </w:t>
+      </w:r>
+      <w:proofErr w:type="spellStart"/>
+      <w:r>
+        <w:rPr>
+          <w:color w:val="222A35" w:themeColor="text2" w:themeShade="80"/>
+          <w:sz w:val="28"/>
+          <w:szCs w:val="28"/>
+        </w:rPr>
+        <w:t>Netlify</w:t>
+      </w:r>
+      <w:proofErr w:type="spellEnd"/>
+      <w:r>
+        <w:rPr>
+          <w:color w:val="222A35" w:themeColor="text2" w:themeShade="80"/>
+          <w:sz w:val="28"/>
+          <w:szCs w:val="28"/>
+        </w:rPr>
+        <w:t xml:space="preserve">: </w:t>
       </w:r>
       <w:r>
         <w:rPr>
@@ -931,7 +1055,7 @@
           <w:sz w:val="32"/>
           <w:szCs w:val="32"/>
         </w:rPr>
-        <w:t>Funcionalidades</w:t>
+        <w:t>App 1</w:t>
       </w:r>
       <w:r>
         <w:rPr>
@@ -1058,7 +1182,25 @@
           <w:sz w:val="32"/>
           <w:szCs w:val="32"/>
         </w:rPr>
-        <w:t>Funcionalidades Admin:</w:t>
+        <w:t xml:space="preserve">App </w:t>
+      </w:r>
+      <w:r>
+        <w:rPr>
+          <w:i/>
+          <w:iCs/>
+          <w:sz w:val="32"/>
+          <w:szCs w:val="32"/>
+        </w:rPr>
+        <w:t xml:space="preserve">2 </w:t>
+      </w:r>
+      <w:r>
+        <w:rPr>
+          <w:i/>
+          <w:iCs/>
+          <w:sz w:val="32"/>
+          <w:szCs w:val="32"/>
+        </w:rPr>
+        <w:t>Admin:</w:t>
       </w:r>
     </w:p>
     <w:p>
@@ -1318,6 +1460,42 @@
           <w:szCs w:val="24"/>
         </w:rPr>
         <w:t>Alterações de produtos e serviços(ADMIN)</w:t>
+      </w:r>
+    </w:p>
+    <w:p>
+      <w:pPr>
+        <w:pStyle w:val="PargrafodaLista"/>
+        <w:numPr>
+          <w:ilvl w:val="0"/>
+          <w:numId w:val="9"/>
+        </w:numPr>
+        <w:rPr>
+          <w:sz w:val="24"/>
+          <w:szCs w:val="24"/>
+        </w:rPr>
+      </w:pPr>
+      <w:r>
+        <w:rPr>
+          <w:sz w:val="24"/>
+          <w:szCs w:val="24"/>
+        </w:rPr>
+        <w:t xml:space="preserve">Alterações em </w:t>
+      </w:r>
+      <w:proofErr w:type="spellStart"/>
+      <w:r>
+        <w:rPr>
+          <w:sz w:val="24"/>
+          <w:szCs w:val="24"/>
+        </w:rPr>
+        <w:t>storys</w:t>
+      </w:r>
+      <w:proofErr w:type="spellEnd"/>
+      <w:r>
+        <w:rPr>
+          <w:sz w:val="24"/>
+          <w:szCs w:val="24"/>
+        </w:rPr>
+        <w:t>(Admin)</w:t>
       </w:r>
     </w:p>
     <w:p>
@@ -1443,7 +1621,25 @@
           <w:sz w:val="24"/>
           <w:szCs w:val="24"/>
         </w:rPr>
-        <w:t>: Toda Api é baseada no framework de alto nível Spring e suas diversas bibliotecas de segurança</w:t>
+        <w:t xml:space="preserve">: Toda </w:t>
+      </w:r>
+      <w:proofErr w:type="spellStart"/>
+      <w:r>
+        <w:rPr>
+          <w:rFonts w:ascii="Bahnschrift" w:hAnsi="Bahnschrift"/>
+          <w:sz w:val="24"/>
+          <w:szCs w:val="24"/>
+        </w:rPr>
+        <w:t>Api</w:t>
+      </w:r>
+      <w:proofErr w:type="spellEnd"/>
+      <w:r>
+        <w:rPr>
+          <w:rFonts w:ascii="Bahnschrift" w:hAnsi="Bahnschrift"/>
+          <w:sz w:val="24"/>
+          <w:szCs w:val="24"/>
+        </w:rPr>
+        <w:t xml:space="preserve"> é baseada no framework de alto nível Spring e suas diversas bibliotecas de segurança</w:t>
       </w:r>
       <w:r>
         <w:rPr>
@@ -1467,15 +1663,61 @@
           <w:sz w:val="24"/>
           <w:szCs w:val="24"/>
         </w:rPr>
-        <w:t>estruturação dentre outras... Acrescentando também bibliotecas externas como Hibernate, Jpa</w:t>
-      </w:r>
-      <w:r>
-        <w:rPr>
-          <w:rFonts w:ascii="Bahnschrift" w:hAnsi="Bahnschrift"/>
-          <w:sz w:val="24"/>
-          <w:szCs w:val="24"/>
-        </w:rPr>
-        <w:t>, Tomcat e outras como pode ser visto no arquivo pom.xml</w:t>
+        <w:t xml:space="preserve">estruturação dentre outras... Acrescentando também bibliotecas externas como </w:t>
+      </w:r>
+      <w:proofErr w:type="spellStart"/>
+      <w:r>
+        <w:rPr>
+          <w:rFonts w:ascii="Bahnschrift" w:hAnsi="Bahnschrift"/>
+          <w:sz w:val="24"/>
+          <w:szCs w:val="24"/>
+        </w:rPr>
+        <w:t>Hibernate</w:t>
+      </w:r>
+      <w:proofErr w:type="spellEnd"/>
+      <w:r>
+        <w:rPr>
+          <w:rFonts w:ascii="Bahnschrift" w:hAnsi="Bahnschrift"/>
+          <w:sz w:val="24"/>
+          <w:szCs w:val="24"/>
+        </w:rPr>
+        <w:t xml:space="preserve">, </w:t>
+      </w:r>
+      <w:proofErr w:type="spellStart"/>
+      <w:r>
+        <w:rPr>
+          <w:rFonts w:ascii="Bahnschrift" w:hAnsi="Bahnschrift"/>
+          <w:sz w:val="24"/>
+          <w:szCs w:val="24"/>
+        </w:rPr>
+        <w:t>Jpa</w:t>
+      </w:r>
+      <w:proofErr w:type="spellEnd"/>
+      <w:r>
+        <w:rPr>
+          <w:rFonts w:ascii="Bahnschrift" w:hAnsi="Bahnschrift"/>
+          <w:sz w:val="24"/>
+          <w:szCs w:val="24"/>
+        </w:rPr>
+        <w:t xml:space="preserve">, </w:t>
+      </w:r>
+      <w:proofErr w:type="spellStart"/>
+      <w:r>
+        <w:rPr>
+          <w:rFonts w:ascii="Bahnschrift" w:hAnsi="Bahnschrift"/>
+          <w:sz w:val="24"/>
+          <w:szCs w:val="24"/>
+        </w:rPr>
+        <w:t>Tomcat</w:t>
+      </w:r>
+      <w:proofErr w:type="spellEnd"/>
+      <w:r>
+        <w:rPr>
+          <w:rFonts w:ascii="Bahnschrift" w:hAnsi="Bahnschrift"/>
+          <w:sz w:val="24"/>
+          <w:szCs w:val="24"/>
+        </w:rPr>
+        <w:t xml:space="preserve"> e outras como pode ser visto no arquivo pom.xml</w:t>
       </w:r>
     </w:p>
     <w:p>
@@ -1517,7 +1759,16 @@
           <w:sz w:val="24"/>
           <w:szCs w:val="24"/>
         </w:rPr>
-        <w:t xml:space="preserve"> + B</w:t>
+        <w:t xml:space="preserve"> + </w:t>
+      </w:r>
+      <w:proofErr w:type="spellStart"/>
+      <w:r>
+        <w:rPr>
+          <w:rFonts w:ascii="Bahnschrift" w:hAnsi="Bahnschrift"/>
+          <w:sz w:val="24"/>
+          <w:szCs w:val="24"/>
+        </w:rPr>
+        <w:t>B</w:t>
       </w:r>
       <w:r>
         <w:rPr>
@@ -1527,6 +1778,7 @@
         </w:rPr>
         <w:t>ootstrap</w:t>
       </w:r>
+      <w:proofErr w:type="spellEnd"/>
       <w:r>
         <w:rPr>
           <w:rFonts w:ascii="Bahnschrift" w:hAnsi="Bahnschrift"/>

</xml_diff>

<commit_message>
Criação de script de dados iniciais
</commit_message>
<xml_diff>
--- a/README.docx
+++ b/README.docx
@@ -418,23 +418,7 @@
           <w:sz w:val="32"/>
           <w:szCs w:val="32"/>
         </w:rPr>
-        <w:t>Integração com APIs verificad</w:t>
-      </w:r>
-      <w:r>
-        <w:rPr>
-          <w:color w:val="222A35" w:themeColor="text2" w:themeShade="80"/>
-          <w:sz w:val="32"/>
-          <w:szCs w:val="32"/>
-        </w:rPr>
-        <w:t>a</w:t>
-      </w:r>
-      <w:r>
-        <w:rPr>
-          <w:color w:val="222A35" w:themeColor="text2" w:themeShade="80"/>
-          <w:sz w:val="32"/>
-          <w:szCs w:val="32"/>
-        </w:rPr>
-        <w:t>s do governo.</w:t>
+        <w:t>Integração com APIs de pagamento.</w:t>
       </w:r>
     </w:p>
     <w:p>
@@ -442,43 +426,67 @@
         <w:pStyle w:val="PargrafodaLista"/>
         <w:numPr>
           <w:ilvl w:val="0"/>
-          <w:numId w:val="7"/>
+          <w:numId w:val="8"/>
         </w:numPr>
         <w:rPr>
           <w:color w:val="222A35" w:themeColor="text2" w:themeShade="80"/>
-          <w:sz w:val="24"/>
-          <w:szCs w:val="24"/>
-        </w:rPr>
-      </w:pPr>
-      <w:r>
-        <w:rPr>
-          <w:color w:val="222A35" w:themeColor="text2" w:themeShade="80"/>
-          <w:sz w:val="24"/>
-          <w:szCs w:val="24"/>
-        </w:rPr>
-        <w:t>Validação de CPF</w:t>
-      </w:r>
+          <w:sz w:val="32"/>
+          <w:szCs w:val="32"/>
+        </w:rPr>
+      </w:pPr>
+      <w:proofErr w:type="spellStart"/>
+      <w:r>
+        <w:rPr>
+          <w:color w:val="222A35" w:themeColor="text2" w:themeShade="80"/>
+          <w:sz w:val="24"/>
+          <w:szCs w:val="24"/>
+        </w:rPr>
+        <w:t>Pix</w:t>
+      </w:r>
+      <w:proofErr w:type="spellEnd"/>
     </w:p>
     <w:p>
       <w:pPr>
         <w:pStyle w:val="PargrafodaLista"/>
         <w:numPr>
           <w:ilvl w:val="0"/>
-          <w:numId w:val="7"/>
+          <w:numId w:val="8"/>
         </w:numPr>
         <w:rPr>
           <w:color w:val="222A35" w:themeColor="text2" w:themeShade="80"/>
-          <w:sz w:val="24"/>
-          <w:szCs w:val="24"/>
-        </w:rPr>
-      </w:pPr>
-      <w:r>
-        <w:rPr>
-          <w:color w:val="222A35" w:themeColor="text2" w:themeShade="80"/>
-          <w:sz w:val="24"/>
-          <w:szCs w:val="24"/>
-        </w:rPr>
-        <w:t>Validação de CEP</w:t>
+          <w:sz w:val="32"/>
+          <w:szCs w:val="32"/>
+        </w:rPr>
+      </w:pPr>
+      <w:r>
+        <w:rPr>
+          <w:color w:val="222A35" w:themeColor="text2" w:themeShade="80"/>
+          <w:sz w:val="24"/>
+          <w:szCs w:val="24"/>
+        </w:rPr>
+        <w:t>Cartões</w:t>
+      </w:r>
+    </w:p>
+    <w:p>
+      <w:pPr>
+        <w:pStyle w:val="PargrafodaLista"/>
+        <w:numPr>
+          <w:ilvl w:val="0"/>
+          <w:numId w:val="8"/>
+        </w:numPr>
+        <w:rPr>
+          <w:color w:val="222A35" w:themeColor="text2" w:themeShade="80"/>
+          <w:sz w:val="32"/>
+          <w:szCs w:val="32"/>
+        </w:rPr>
+      </w:pPr>
+      <w:r>
+        <w:rPr>
+          <w:color w:val="222A35" w:themeColor="text2" w:themeShade="80"/>
+          <w:sz w:val="24"/>
+          <w:szCs w:val="24"/>
+        </w:rPr>
+        <w:t>Boletos</w:t>
       </w:r>
     </w:p>
     <w:p>
@@ -500,76 +508,18 @@
           <w:sz w:val="32"/>
           <w:szCs w:val="32"/>
         </w:rPr>
-        <w:t>Integração com APIs de pagamento.</w:t>
-      </w:r>
-    </w:p>
-    <w:p>
-      <w:pPr>
-        <w:pStyle w:val="PargrafodaLista"/>
-        <w:numPr>
-          <w:ilvl w:val="0"/>
-          <w:numId w:val="8"/>
-        </w:numPr>
-        <w:rPr>
-          <w:color w:val="222A35" w:themeColor="text2" w:themeShade="80"/>
-          <w:sz w:val="32"/>
-          <w:szCs w:val="32"/>
-        </w:rPr>
-      </w:pPr>
+        <w:t xml:space="preserve">Hospedagem de API no </w:t>
+      </w:r>
       <w:proofErr w:type="spellStart"/>
       <w:r>
         <w:rPr>
           <w:color w:val="222A35" w:themeColor="text2" w:themeShade="80"/>
-          <w:sz w:val="24"/>
-          <w:szCs w:val="24"/>
-        </w:rPr>
-        <w:t>Pix</w:t>
+          <w:sz w:val="32"/>
+          <w:szCs w:val="32"/>
+        </w:rPr>
+        <w:t>Heroku</w:t>
       </w:r>
       <w:proofErr w:type="spellEnd"/>
-    </w:p>
-    <w:p>
-      <w:pPr>
-        <w:pStyle w:val="PargrafodaLista"/>
-        <w:numPr>
-          <w:ilvl w:val="0"/>
-          <w:numId w:val="8"/>
-        </w:numPr>
-        <w:rPr>
-          <w:color w:val="222A35" w:themeColor="text2" w:themeShade="80"/>
-          <w:sz w:val="32"/>
-          <w:szCs w:val="32"/>
-        </w:rPr>
-      </w:pPr>
-      <w:r>
-        <w:rPr>
-          <w:color w:val="222A35" w:themeColor="text2" w:themeShade="80"/>
-          <w:sz w:val="24"/>
-          <w:szCs w:val="24"/>
-        </w:rPr>
-        <w:t>Cartões</w:t>
-      </w:r>
-    </w:p>
-    <w:p>
-      <w:pPr>
-        <w:pStyle w:val="PargrafodaLista"/>
-        <w:numPr>
-          <w:ilvl w:val="0"/>
-          <w:numId w:val="8"/>
-        </w:numPr>
-        <w:rPr>
-          <w:color w:val="222A35" w:themeColor="text2" w:themeShade="80"/>
-          <w:sz w:val="32"/>
-          <w:szCs w:val="32"/>
-        </w:rPr>
-      </w:pPr>
-      <w:r>
-        <w:rPr>
-          <w:color w:val="222A35" w:themeColor="text2" w:themeShade="80"/>
-          <w:sz w:val="24"/>
-          <w:szCs w:val="24"/>
-        </w:rPr>
-        <w:t>Boletos</w:t>
-      </w:r>
     </w:p>
     <w:p>
       <w:pPr>
@@ -590,7 +540,7 @@
           <w:sz w:val="32"/>
           <w:szCs w:val="32"/>
         </w:rPr>
-        <w:t xml:space="preserve">Hospedagem de API no </w:t>
+        <w:t xml:space="preserve">Hospedagem de Website no </w:t>
       </w:r>
       <w:proofErr w:type="spellStart"/>
       <w:r>
@@ -599,7 +549,7 @@
           <w:sz w:val="32"/>
           <w:szCs w:val="32"/>
         </w:rPr>
-        <w:t>Heroku</w:t>
+        <w:t>Netlify</w:t>
       </w:r>
       <w:proofErr w:type="spellEnd"/>
     </w:p>
@@ -622,7 +572,15 @@
           <w:sz w:val="32"/>
           <w:szCs w:val="32"/>
         </w:rPr>
-        <w:t xml:space="preserve">Hospedagem de Website no </w:t>
+        <w:t>Hospedagem do Banco</w:t>
+      </w:r>
+      <w:r>
+        <w:rPr>
+          <w:color w:val="222A35" w:themeColor="text2" w:themeShade="80"/>
+          <w:sz w:val="32"/>
+          <w:szCs w:val="32"/>
+        </w:rPr>
+        <w:t xml:space="preserve"> (</w:t>
       </w:r>
       <w:proofErr w:type="spellStart"/>
       <w:r>
@@ -631,7 +589,33 @@
           <w:sz w:val="32"/>
           <w:szCs w:val="32"/>
         </w:rPr>
-        <w:t>Netlify</w:t>
+        <w:t>Postgres</w:t>
+      </w:r>
+      <w:proofErr w:type="spellEnd"/>
+      <w:r>
+        <w:rPr>
+          <w:color w:val="222A35" w:themeColor="text2" w:themeShade="80"/>
+          <w:sz w:val="32"/>
+          <w:szCs w:val="32"/>
+        </w:rPr>
+        <w:t>)</w:t>
+      </w:r>
+      <w:r>
+        <w:rPr>
+          <w:color w:val="222A35" w:themeColor="text2" w:themeShade="80"/>
+          <w:sz w:val="32"/>
+          <w:szCs w:val="32"/>
+        </w:rPr>
+        <w:t xml:space="preserve"> junto ao </w:t>
+      </w:r>
+      <w:proofErr w:type="spellStart"/>
+      <w:r>
+        <w:rPr>
+          <w:color w:val="222A35" w:themeColor="text2" w:themeShade="80"/>
+          <w:sz w:val="32"/>
+          <w:szCs w:val="32"/>
+        </w:rPr>
+        <w:t>Heroku</w:t>
       </w:r>
       <w:proofErr w:type="spellEnd"/>
     </w:p>
@@ -644,72 +628,6 @@
         </w:numPr>
         <w:rPr>
           <w:color w:val="222A35" w:themeColor="text2" w:themeShade="80"/>
-          <w:sz w:val="32"/>
-          <w:szCs w:val="32"/>
-        </w:rPr>
-      </w:pPr>
-      <w:r>
-        <w:rPr>
-          <w:color w:val="222A35" w:themeColor="text2" w:themeShade="80"/>
-          <w:sz w:val="32"/>
-          <w:szCs w:val="32"/>
-        </w:rPr>
-        <w:t>Hospedagem do Banco</w:t>
-      </w:r>
-      <w:r>
-        <w:rPr>
-          <w:color w:val="222A35" w:themeColor="text2" w:themeShade="80"/>
-          <w:sz w:val="32"/>
-          <w:szCs w:val="32"/>
-        </w:rPr>
-        <w:t xml:space="preserve"> (</w:t>
-      </w:r>
-      <w:proofErr w:type="spellStart"/>
-      <w:r>
-        <w:rPr>
-          <w:color w:val="222A35" w:themeColor="text2" w:themeShade="80"/>
-          <w:sz w:val="32"/>
-          <w:szCs w:val="32"/>
-        </w:rPr>
-        <w:t>Postgres</w:t>
-      </w:r>
-      <w:proofErr w:type="spellEnd"/>
-      <w:r>
-        <w:rPr>
-          <w:color w:val="222A35" w:themeColor="text2" w:themeShade="80"/>
-          <w:sz w:val="32"/>
-          <w:szCs w:val="32"/>
-        </w:rPr>
-        <w:t>)</w:t>
-      </w:r>
-      <w:r>
-        <w:rPr>
-          <w:color w:val="222A35" w:themeColor="text2" w:themeShade="80"/>
-          <w:sz w:val="32"/>
-          <w:szCs w:val="32"/>
-        </w:rPr>
-        <w:t xml:space="preserve"> junto ao </w:t>
-      </w:r>
-      <w:proofErr w:type="spellStart"/>
-      <w:r>
-        <w:rPr>
-          <w:color w:val="222A35" w:themeColor="text2" w:themeShade="80"/>
-          <w:sz w:val="32"/>
-          <w:szCs w:val="32"/>
-        </w:rPr>
-        <w:t>Heroku</w:t>
-      </w:r>
-      <w:proofErr w:type="spellEnd"/>
-    </w:p>
-    <w:p>
-      <w:pPr>
-        <w:pStyle w:val="PargrafodaLista"/>
-        <w:numPr>
-          <w:ilvl w:val="0"/>
-          <w:numId w:val="4"/>
-        </w:numPr>
-        <w:rPr>
-          <w:color w:val="222A35" w:themeColor="text2" w:themeShade="80"/>
           <w:sz w:val="28"/>
           <w:szCs w:val="28"/>
         </w:rPr>
@@ -997,7 +915,25 @@
           <w:sz w:val="24"/>
           <w:szCs w:val="24"/>
         </w:rPr>
-        <w:t xml:space="preserve">Custo manutenção e atualização : </w:t>
+        <w:t xml:space="preserve">Custo manutenção e </w:t>
+      </w:r>
+      <w:proofErr w:type="gramStart"/>
+      <w:r>
+        <w:rPr>
+          <w:color w:val="222A35" w:themeColor="text2" w:themeShade="80"/>
+          <w:sz w:val="24"/>
+          <w:szCs w:val="24"/>
+        </w:rPr>
+        <w:t>atualização :</w:t>
+      </w:r>
+      <w:proofErr w:type="gramEnd"/>
+      <w:r>
+        <w:rPr>
+          <w:color w:val="222A35" w:themeColor="text2" w:themeShade="80"/>
+          <w:sz w:val="24"/>
+          <w:szCs w:val="24"/>
+        </w:rPr>
+        <w:t xml:space="preserve"> </w:t>
       </w:r>
       <w:r>
         <w:rPr>
@@ -1011,19 +947,30 @@
     <w:p/>
     <w:p>
       <w:pPr>
-        <w:rPr>
-          <w:color w:val="171717" w:themeColor="background2" w:themeShade="1A"/>
-          <w:sz w:val="44"/>
-          <w:szCs w:val="44"/>
-        </w:rPr>
-      </w:pPr>
-      <w:r>
         <w:rPr>
           <w:color w:val="171717" w:themeColor="background2" w:themeShade="1A"/>
           <w:sz w:val="44"/>
           <w:szCs w:val="44"/>
           <w:highlight w:val="lightGray"/>
         </w:rPr>
+      </w:pPr>
+    </w:p>
+    <w:p>
+      <w:pPr>
+        <w:rPr>
+          <w:color w:val="171717" w:themeColor="background2" w:themeShade="1A"/>
+          <w:sz w:val="44"/>
+          <w:szCs w:val="44"/>
+        </w:rPr>
+      </w:pPr>
+      <w:r>
+        <w:rPr>
+          <w:color w:val="171717" w:themeColor="background2" w:themeShade="1A"/>
+          <w:sz w:val="44"/>
+          <w:szCs w:val="44"/>
+          <w:highlight w:val="lightGray"/>
+        </w:rPr>
+        <w:lastRenderedPageBreak/>
         <w:t>Mobile.</w:t>
       </w:r>
     </w:p>
@@ -1429,6 +1376,7 @@
           <w:szCs w:val="24"/>
         </w:rPr>
       </w:pPr>
+      <w:proofErr w:type="gramStart"/>
       <w:r>
         <w:rPr>
           <w:rFonts w:ascii="Bahnschrift" w:hAnsi="Bahnschrift"/>
@@ -1452,7 +1400,16 @@
           <w:sz w:val="24"/>
           <w:szCs w:val="24"/>
         </w:rPr>
-        <w:t xml:space="preserve">: Toda </w:t>
+        <w:t>:</w:t>
+      </w:r>
+      <w:proofErr w:type="gramEnd"/>
+      <w:r>
+        <w:rPr>
+          <w:rFonts w:ascii="Bahnschrift" w:hAnsi="Bahnschrift"/>
+          <w:sz w:val="24"/>
+          <w:szCs w:val="24"/>
+        </w:rPr>
+        <w:t xml:space="preserve"> Toda </w:t>
       </w:r>
       <w:proofErr w:type="spellStart"/>
       <w:r>
@@ -1559,6 +1516,7 @@
           <w:szCs w:val="24"/>
         </w:rPr>
       </w:pPr>
+      <w:proofErr w:type="gramStart"/>
       <w:r>
         <w:rPr>
           <w:rFonts w:ascii="Bahnschrift" w:hAnsi="Bahnschrift"/>
@@ -1582,7 +1540,16 @@
           <w:sz w:val="24"/>
           <w:szCs w:val="24"/>
         </w:rPr>
-        <w:t>: Todo website responsivo e baseado no framework de alto nível REACT</w:t>
+        <w:t>:</w:t>
+      </w:r>
+      <w:proofErr w:type="gramEnd"/>
+      <w:r>
+        <w:rPr>
+          <w:rFonts w:ascii="Bahnschrift" w:hAnsi="Bahnschrift"/>
+          <w:sz w:val="24"/>
+          <w:szCs w:val="24"/>
+        </w:rPr>
+        <w:t xml:space="preserve"> Todo website responsivo e baseado no framework de alto nível REACT</w:t>
       </w:r>
       <w:r>
         <w:rPr>
@@ -1644,6 +1611,7 @@
         </w:rPr>
         <w:t xml:space="preserve"> </w:t>
       </w:r>
+      <w:proofErr w:type="gramStart"/>
       <w:r>
         <w:rPr>
           <w:rFonts w:ascii="Bahnschrift" w:hAnsi="Bahnschrift"/>
@@ -1667,33 +1635,60 @@
           <w:sz w:val="24"/>
           <w:szCs w:val="24"/>
         </w:rPr>
-        <w:t>: Todo aplicativo responsivo baseado no framework de alto nível REACT-NATIVE.</w:t>
-      </w:r>
-    </w:p>
-    <w:p>
-      <w:pPr>
-        <w:rPr>
-          <w:rFonts w:ascii="Bahnschrift" w:hAnsi="Bahnschrift"/>
-          <w:sz w:val="24"/>
-          <w:szCs w:val="24"/>
-        </w:rPr>
-      </w:pPr>
-    </w:p>
-    <w:p>
-      <w:pPr>
-        <w:rPr>
-          <w:rFonts w:ascii="Bahnschrift" w:hAnsi="Bahnschrift"/>
-          <w:sz w:val="24"/>
-          <w:szCs w:val="24"/>
-        </w:rPr>
-      </w:pPr>
-      <w:r>
-        <w:rPr>
-          <w:rFonts w:ascii="Bahnschrift" w:hAnsi="Bahnschrift"/>
-          <w:sz w:val="24"/>
-          <w:szCs w:val="24"/>
-        </w:rPr>
-        <w:t>Toda documentação dos frameworks e bibliotecas usados podem ser visto abaixo.</w:t>
+        <w:t>:</w:t>
+      </w:r>
+      <w:proofErr w:type="gramEnd"/>
+      <w:r>
+        <w:rPr>
+          <w:rFonts w:ascii="Bahnschrift" w:hAnsi="Bahnschrift"/>
+          <w:sz w:val="24"/>
+          <w:szCs w:val="24"/>
+        </w:rPr>
+        <w:t xml:space="preserve"> Todo aplicativo responsivo baseado no framework de alto nível REACT-NATIVE.</w:t>
+      </w:r>
+    </w:p>
+    <w:p>
+      <w:pPr>
+        <w:rPr>
+          <w:rFonts w:ascii="Bahnschrift" w:hAnsi="Bahnschrift"/>
+          <w:sz w:val="24"/>
+          <w:szCs w:val="24"/>
+        </w:rPr>
+      </w:pPr>
+    </w:p>
+    <w:p>
+      <w:pPr>
+        <w:rPr>
+          <w:rFonts w:ascii="Bahnschrift" w:hAnsi="Bahnschrift"/>
+          <w:sz w:val="24"/>
+          <w:szCs w:val="24"/>
+        </w:rPr>
+      </w:pPr>
+      <w:r>
+        <w:rPr>
+          <w:rFonts w:ascii="Bahnschrift" w:hAnsi="Bahnschrift"/>
+          <w:sz w:val="24"/>
+          <w:szCs w:val="24"/>
+        </w:rPr>
+        <w:t xml:space="preserve">Toda documentação dos frameworks e bibliotecas usados podem ser </w:t>
+      </w:r>
+      <w:proofErr w:type="gramStart"/>
+      <w:r>
+        <w:rPr>
+          <w:rFonts w:ascii="Bahnschrift" w:hAnsi="Bahnschrift"/>
+          <w:sz w:val="24"/>
+          <w:szCs w:val="24"/>
+        </w:rPr>
+        <w:t>visto</w:t>
+      </w:r>
+      <w:proofErr w:type="gramEnd"/>
+      <w:r>
+        <w:rPr>
+          <w:rFonts w:ascii="Bahnschrift" w:hAnsi="Bahnschrift"/>
+          <w:sz w:val="24"/>
+          <w:szCs w:val="24"/>
+        </w:rPr>
+        <w:t xml:space="preserve"> abaixo.</w:t>
       </w:r>
     </w:p>
     <w:p>
@@ -1705,6 +1700,7 @@
           <w:lang w:val="en-US"/>
         </w:rPr>
       </w:pPr>
+      <w:proofErr w:type="gramStart"/>
       <w:r>
         <w:rPr>
           <w:rFonts w:ascii="Bahnschrift" w:hAnsi="Bahnschrift"/>
@@ -1712,7 +1708,17 @@
           <w:szCs w:val="24"/>
           <w:lang w:val="en-US"/>
         </w:rPr>
-        <w:t xml:space="preserve">Spring : </w:t>
+        <w:t>Spring :</w:t>
+      </w:r>
+      <w:proofErr w:type="gramEnd"/>
+      <w:r>
+        <w:rPr>
+          <w:rFonts w:ascii="Bahnschrift" w:hAnsi="Bahnschrift"/>
+          <w:sz w:val="24"/>
+          <w:szCs w:val="24"/>
+          <w:lang w:val="en-US"/>
+        </w:rPr>
+        <w:t xml:space="preserve"> </w:t>
       </w:r>
       <w:hyperlink r:id="rId6" w:history="1">
         <w:r>
@@ -1736,6 +1742,7 @@
           <w:lang w:val="en-US"/>
         </w:rPr>
       </w:pPr>
+      <w:proofErr w:type="gramStart"/>
       <w:r>
         <w:rPr>
           <w:rFonts w:ascii="Bahnschrift" w:hAnsi="Bahnschrift"/>
@@ -1743,7 +1750,17 @@
           <w:szCs w:val="24"/>
           <w:lang w:val="en-US"/>
         </w:rPr>
-        <w:t xml:space="preserve">React : </w:t>
+        <w:t>React :</w:t>
+      </w:r>
+      <w:proofErr w:type="gramEnd"/>
+      <w:r>
+        <w:rPr>
+          <w:rFonts w:ascii="Bahnschrift" w:hAnsi="Bahnschrift"/>
+          <w:sz w:val="24"/>
+          <w:szCs w:val="24"/>
+          <w:lang w:val="en-US"/>
+        </w:rPr>
+        <w:t xml:space="preserve"> </w:t>
       </w:r>
       <w:hyperlink r:id="rId7" w:history="1">
         <w:r>
@@ -1774,7 +1791,27 @@
           <w:szCs w:val="24"/>
           <w:lang w:val="en-US"/>
         </w:rPr>
-        <w:t xml:space="preserve">React-Native : </w:t>
+        <w:t>React-</w:t>
+      </w:r>
+      <w:proofErr w:type="gramStart"/>
+      <w:r>
+        <w:rPr>
+          <w:rFonts w:ascii="Bahnschrift" w:hAnsi="Bahnschrift"/>
+          <w:sz w:val="24"/>
+          <w:szCs w:val="24"/>
+          <w:lang w:val="en-US"/>
+        </w:rPr>
+        <w:t>Native :</w:t>
+      </w:r>
+      <w:proofErr w:type="gramEnd"/>
+      <w:r>
+        <w:rPr>
+          <w:rFonts w:ascii="Bahnschrift" w:hAnsi="Bahnschrift"/>
+          <w:sz w:val="24"/>
+          <w:szCs w:val="24"/>
+          <w:lang w:val="en-US"/>
+        </w:rPr>
+        <w:t xml:space="preserve"> </w:t>
       </w:r>
       <w:hyperlink r:id="rId8" w:history="1">
         <w:r>
@@ -1798,6 +1835,7 @@
           <w:lang w:val="en-US"/>
         </w:rPr>
       </w:pPr>
+      <w:proofErr w:type="gramStart"/>
       <w:r>
         <w:rPr>
           <w:rFonts w:ascii="Bahnschrift" w:hAnsi="Bahnschrift"/>
@@ -1805,7 +1843,17 @@
           <w:szCs w:val="24"/>
           <w:lang w:val="en-US"/>
         </w:rPr>
-        <w:t xml:space="preserve">Bootstrap : </w:t>
+        <w:t>Bootstrap :</w:t>
+      </w:r>
+      <w:proofErr w:type="gramEnd"/>
+      <w:r>
+        <w:rPr>
+          <w:rFonts w:ascii="Bahnschrift" w:hAnsi="Bahnschrift"/>
+          <w:sz w:val="24"/>
+          <w:szCs w:val="24"/>
+          <w:lang w:val="en-US"/>
+        </w:rPr>
+        <w:t xml:space="preserve"> </w:t>
       </w:r>
       <w:hyperlink r:id="rId9" w:history="1">
         <w:r>
@@ -1829,6 +1877,7 @@
           <w:lang w:val="en-US"/>
         </w:rPr>
       </w:pPr>
+      <w:proofErr w:type="gramStart"/>
       <w:r>
         <w:rPr>
           <w:rFonts w:ascii="Bahnschrift" w:hAnsi="Bahnschrift"/>
@@ -1836,7 +1885,17 @@
           <w:szCs w:val="24"/>
           <w:lang w:val="en-US"/>
         </w:rPr>
-        <w:t xml:space="preserve">Hibernate : </w:t>
+        <w:t>Hibernate :</w:t>
+      </w:r>
+      <w:proofErr w:type="gramEnd"/>
+      <w:r>
+        <w:rPr>
+          <w:rFonts w:ascii="Bahnschrift" w:hAnsi="Bahnschrift"/>
+          <w:sz w:val="24"/>
+          <w:szCs w:val="24"/>
+          <w:lang w:val="en-US"/>
+        </w:rPr>
+        <w:t xml:space="preserve"> </w:t>
       </w:r>
       <w:hyperlink r:id="rId10" w:history="1">
         <w:r>
@@ -1859,13 +1918,23 @@
           <w:szCs w:val="20"/>
         </w:rPr>
       </w:pPr>
-      <w:r>
-        <w:rPr>
-          <w:rFonts w:ascii="Bahnschrift" w:hAnsi="Bahnschrift"/>
-          <w:sz w:val="24"/>
-          <w:szCs w:val="24"/>
-        </w:rPr>
-        <w:t xml:space="preserve">JPA : </w:t>
+      <w:proofErr w:type="gramStart"/>
+      <w:r>
+        <w:rPr>
+          <w:rFonts w:ascii="Bahnschrift" w:hAnsi="Bahnschrift"/>
+          <w:sz w:val="24"/>
+          <w:szCs w:val="24"/>
+        </w:rPr>
+        <w:t>JPA :</w:t>
+      </w:r>
+      <w:proofErr w:type="gramEnd"/>
+      <w:r>
+        <w:rPr>
+          <w:rFonts w:ascii="Bahnschrift" w:hAnsi="Bahnschrift"/>
+          <w:sz w:val="24"/>
+          <w:szCs w:val="24"/>
+        </w:rPr>
+        <w:t xml:space="preserve"> </w:t>
       </w:r>
       <w:hyperlink r:id="rId11" w:history="1">
         <w:r>

</xml_diff>